<commit_message>
Regisztráció készítése folyamatban, adatbázisba feltöltődik a regisztráció ,jelszó m5d kódolással, email és jelszó validálás következik
</commit_message>
<xml_diff>
--- a/Angol szavak tanulását segítő alkalamzás fejlesztése Java nyelven.docx
+++ b/Angol szavak tanulását segítő alkalamzás fejlesztése Java nyelven.docx
@@ -179,7 +179,10 @@
       </w:r>
       <w:proofErr w:type="spellEnd"/>
       <w:r>
-        <w:t xml:space="preserve"> Gábor, Egyetemi oktató</w:t>
+        <w:t xml:space="preserve"> Gábor, </w:t>
+      </w:r>
+      <w:r>
+        <w:t>Külső óraadó</w:t>
       </w:r>
     </w:p>
     <w:p>
@@ -208,6 +211,14 @@
     </w:p>
     <w:sdt>
       <w:sdtPr>
+        <w:rPr>
+          <w:rFonts w:ascii="Times New Roman" w:eastAsiaTheme="minorHAnsi" w:hAnsi="Times New Roman" w:cs="Times New Roman"/>
+          <w:b/>
+          <w:color w:val="auto"/>
+          <w:sz w:val="24"/>
+          <w:szCs w:val="22"/>
+          <w:lang w:eastAsia="en-US"/>
+        </w:rPr>
         <w:id w:val="-806552875"/>
         <w:docPartObj>
           <w:docPartGallery w:val="Table of Contents"/>
@@ -216,25 +227,38 @@
       </w:sdtPr>
       <w:sdtEndPr>
         <w:rPr>
-          <w:rFonts w:ascii="Times New Roman" w:eastAsiaTheme="minorHAnsi" w:hAnsi="Times New Roman" w:cstheme="minorBidi"/>
-          <w:b/>
+          <w:rFonts w:cstheme="minorBidi"/>
           <w:bCs/>
-          <w:color w:val="auto"/>
-          <w:sz w:val="24"/>
-          <w:szCs w:val="22"/>
-          <w:lang w:eastAsia="en-US"/>
         </w:rPr>
       </w:sdtEndPr>
       <w:sdtContent>
         <w:p>
           <w:pPr>
             <w:pStyle w:val="Tartalomjegyzkcmsora"/>
+            <w:spacing w:before="0"/>
+            <w:rPr>
+              <w:rFonts w:ascii="Times New Roman" w:hAnsi="Times New Roman" w:cs="Times New Roman"/>
+              <w:b/>
+              <w:color w:val="auto"/>
+              <w:sz w:val="28"/>
+            </w:rPr>
           </w:pPr>
           <w:r>
+            <w:rPr>
+              <w:rFonts w:ascii="Times New Roman" w:hAnsi="Times New Roman" w:cs="Times New Roman"/>
+              <w:b/>
+              <w:color w:val="auto"/>
+            </w:rPr>
             <w:t>Tartalomjegyzék</w:t>
           </w:r>
         </w:p>
         <w:p>
+          <w:pPr>
+            <w:pStyle w:val="TJ1"/>
+            <w:rPr>
+              <w:noProof/>
+            </w:rPr>
+          </w:pPr>
           <w:r>
             <w:fldChar w:fldCharType="begin"/>
           </w:r>
@@ -244,14 +268,234 @@
           <w:r>
             <w:fldChar w:fldCharType="separate"/>
           </w:r>
-          <w:r>
+          <w:hyperlink w:anchor="_Toc120564803" w:history="1">
+            <w:r>
+              <w:rPr>
+                <w:rStyle w:val="Hiperhivatkozs"/>
+                <w:noProof/>
+              </w:rPr>
+              <w:t>1.</w:t>
+            </w:r>
+            <w:r>
+              <w:rPr>
+                <w:noProof/>
+              </w:rPr>
+              <w:tab/>
+            </w:r>
+            <w:r>
+              <w:rPr>
+                <w:rStyle w:val="Hiperhivatkozs"/>
+                <w:noProof/>
+              </w:rPr>
+              <w:t>Bevezetés</w:t>
+            </w:r>
+            <w:r>
+              <w:rPr>
+                <w:noProof/>
+                <w:webHidden/>
+              </w:rPr>
+              <w:tab/>
+            </w:r>
+            <w:r>
+              <w:rPr>
+                <w:noProof/>
+                <w:webHidden/>
+              </w:rPr>
+              <w:fldChar w:fldCharType="begin"/>
+            </w:r>
+            <w:r>
+              <w:rPr>
+                <w:noProof/>
+                <w:webHidden/>
+              </w:rPr>
+              <w:instrText xml:space="preserve"> PAGEREF _Toc120564803 \h </w:instrText>
+            </w:r>
+            <w:r>
+              <w:rPr>
+                <w:noProof/>
+                <w:webHidden/>
+              </w:rPr>
+            </w:r>
+            <w:r>
+              <w:rPr>
+                <w:noProof/>
+                <w:webHidden/>
+              </w:rPr>
+              <w:fldChar w:fldCharType="separate"/>
+            </w:r>
+            <w:r>
+              <w:rPr>
+                <w:noProof/>
+                <w:webHidden/>
+              </w:rPr>
+              <w:t>4</w:t>
+            </w:r>
+            <w:r>
+              <w:rPr>
+                <w:noProof/>
+                <w:webHidden/>
+              </w:rPr>
+              <w:fldChar w:fldCharType="end"/>
+            </w:r>
+          </w:hyperlink>
+        </w:p>
+        <w:p>
+          <w:pPr>
+            <w:pStyle w:val="TJ1"/>
             <w:rPr>
-              <w:b/>
-              <w:bCs/>
               <w:noProof/>
             </w:rPr>
-            <w:t>Nincsenek tartalomjegyzék-bejegyzések.</w:t>
-          </w:r>
+          </w:pPr>
+          <w:hyperlink w:anchor="_Toc120564804" w:history="1">
+            <w:r>
+              <w:rPr>
+                <w:rStyle w:val="Hiperhivatkozs"/>
+                <w:noProof/>
+              </w:rPr>
+              <w:t>2.</w:t>
+            </w:r>
+            <w:r>
+              <w:rPr>
+                <w:noProof/>
+              </w:rPr>
+              <w:tab/>
+            </w:r>
+            <w:r>
+              <w:rPr>
+                <w:rStyle w:val="Hiperhivatkozs"/>
+                <w:noProof/>
+              </w:rPr>
+              <w:t>Angol tanulásra fejlesztett alkalmazások</w:t>
+            </w:r>
+            <w:r>
+              <w:rPr>
+                <w:noProof/>
+                <w:webHidden/>
+              </w:rPr>
+              <w:tab/>
+            </w:r>
+            <w:r>
+              <w:rPr>
+                <w:noProof/>
+                <w:webHidden/>
+              </w:rPr>
+              <w:fldChar w:fldCharType="begin"/>
+            </w:r>
+            <w:r>
+              <w:rPr>
+                <w:noProof/>
+                <w:webHidden/>
+              </w:rPr>
+              <w:instrText xml:space="preserve"> PAGEREF _Toc120564804 \h </w:instrText>
+            </w:r>
+            <w:r>
+              <w:rPr>
+                <w:noProof/>
+                <w:webHidden/>
+              </w:rPr>
+            </w:r>
+            <w:r>
+              <w:rPr>
+                <w:noProof/>
+                <w:webHidden/>
+              </w:rPr>
+              <w:fldChar w:fldCharType="separate"/>
+            </w:r>
+            <w:r>
+              <w:rPr>
+                <w:noProof/>
+                <w:webHidden/>
+              </w:rPr>
+              <w:t>4</w:t>
+            </w:r>
+            <w:r>
+              <w:rPr>
+                <w:noProof/>
+                <w:webHidden/>
+              </w:rPr>
+              <w:fldChar w:fldCharType="end"/>
+            </w:r>
+          </w:hyperlink>
+        </w:p>
+        <w:p>
+          <w:pPr>
+            <w:pStyle w:val="TJ1"/>
+            <w:rPr>
+              <w:noProof/>
+            </w:rPr>
+          </w:pPr>
+          <w:hyperlink w:anchor="_Toc120564805" w:history="1">
+            <w:r>
+              <w:rPr>
+                <w:rStyle w:val="Hiperhivatkozs"/>
+                <w:noProof/>
+              </w:rPr>
+              <w:t>3.</w:t>
+            </w:r>
+            <w:r>
+              <w:rPr>
+                <w:noProof/>
+              </w:rPr>
+              <w:tab/>
+            </w:r>
+            <w:r>
+              <w:rPr>
+                <w:rStyle w:val="Hiperhivatkozs"/>
+                <w:noProof/>
+              </w:rPr>
+              <w:t>Tervezés, fejlesztés</w:t>
+            </w:r>
+            <w:r>
+              <w:rPr>
+                <w:noProof/>
+                <w:webHidden/>
+              </w:rPr>
+              <w:tab/>
+            </w:r>
+            <w:r>
+              <w:rPr>
+                <w:noProof/>
+                <w:webHidden/>
+              </w:rPr>
+              <w:fldChar w:fldCharType="begin"/>
+            </w:r>
+            <w:r>
+              <w:rPr>
+                <w:noProof/>
+                <w:webHidden/>
+              </w:rPr>
+              <w:instrText xml:space="preserve"> PAGEREF _Toc120564805 \h </w:instrText>
+            </w:r>
+            <w:r>
+              <w:rPr>
+                <w:noProof/>
+                <w:webHidden/>
+              </w:rPr>
+            </w:r>
+            <w:r>
+              <w:rPr>
+                <w:noProof/>
+                <w:webHidden/>
+              </w:rPr>
+              <w:fldChar w:fldCharType="separate"/>
+            </w:r>
+            <w:r>
+              <w:rPr>
+                <w:noProof/>
+                <w:webHidden/>
+              </w:rPr>
+              <w:t>4</w:t>
+            </w:r>
+            <w:r>
+              <w:rPr>
+                <w:noProof/>
+                <w:webHidden/>
+              </w:rPr>
+              <w:fldChar w:fldCharType="end"/>
+            </w:r>
+          </w:hyperlink>
+        </w:p>
+        <w:p>
           <w:r>
             <w:rPr>
               <w:b/>
@@ -287,10 +531,12 @@
           <w:numId w:val="1"/>
         </w:numPr>
       </w:pPr>
+      <w:bookmarkStart w:id="0" w:name="_Toc120564803"/>
       <w:r>
         <w:lastRenderedPageBreak/>
         <w:t>Bevezetés</w:t>
       </w:r>
+      <w:bookmarkEnd w:id="0"/>
     </w:p>
     <w:p>
       <w:pPr>
@@ -300,12 +546,16 @@
           <w:numId w:val="1"/>
         </w:numPr>
       </w:pPr>
+      <w:bookmarkStart w:id="1" w:name="_Toc120564804"/>
+      <w:bookmarkStart w:id="2" w:name="_GoBack"/>
+      <w:bookmarkEnd w:id="2"/>
       <w:r>
         <w:t xml:space="preserve">Angol </w:t>
       </w:r>
       <w:r>
         <w:t>tanulásra fejlesztett alkalmazások</w:t>
       </w:r>
+      <w:bookmarkEnd w:id="1"/>
     </w:p>
     <w:p>
       <w:pPr>
@@ -315,14 +565,13 @@
           <w:numId w:val="1"/>
         </w:numPr>
       </w:pPr>
+      <w:bookmarkStart w:id="3" w:name="_Toc120564805"/>
       <w:r>
         <w:t>Tervezés, fejlesztés</w:t>
       </w:r>
+      <w:bookmarkEnd w:id="3"/>
     </w:p>
-    <w:p>
-      <w:bookmarkStart w:id="0" w:name="_GoBack"/>
-      <w:bookmarkEnd w:id="0"/>
-    </w:p>
+    <w:p/>
     <w:sectPr>
       <w:pgSz w:w="11906" w:h="16838"/>
       <w:pgMar w:top="1418" w:right="1418" w:bottom="1418" w:left="1701" w:header="709" w:footer="709" w:gutter="0"/>
@@ -990,6 +1239,33 @@
       <w:szCs w:val="24"/>
     </w:rPr>
   </w:style>
+  <w:style w:type="paragraph" w:styleId="TJ1">
+    <w:name w:val="toc 1"/>
+    <w:basedOn w:val="Norml"/>
+    <w:next w:val="Norml"/>
+    <w:autoRedefine/>
+    <w:uiPriority w:val="39"/>
+    <w:unhideWhenUsed/>
+    <w:rsid w:val="003C1853"/>
+    <w:pPr>
+      <w:tabs>
+        <w:tab w:val="left" w:pos="440"/>
+        <w:tab w:val="right" w:leader="dot" w:pos="8777"/>
+      </w:tabs>
+      <w:spacing w:after="0"/>
+    </w:pPr>
+  </w:style>
+  <w:style w:type="character" w:styleId="Hiperhivatkozs">
+    <w:name w:val="Hyperlink"/>
+    <w:basedOn w:val="Bekezdsalapbettpusa"/>
+    <w:uiPriority w:val="99"/>
+    <w:unhideWhenUsed/>
+    <w:rsid w:val="003C1853"/>
+    <w:rPr>
+      <w:color w:val="0563C1" w:themeColor="hyperlink"/>
+      <w:u w:val="single"/>
+    </w:rPr>
+  </w:style>
 </w:styles>
 </file>
 
@@ -1293,7 +1569,7 @@
 </file>
 
 <file path=customXml/itemProps1.xml><?xml version="1.0" encoding="utf-8"?>
-<ds:datastoreItem xmlns:ds="http://schemas.openxmlformats.org/officeDocument/2006/customXml" ds:itemID="{DDF4DE16-4ABA-4A7D-8AE2-00C77D9E8D0B}">
+<ds:datastoreItem xmlns:ds="http://schemas.openxmlformats.org/officeDocument/2006/customXml" ds:itemID="{70174AD8-AFAB-42F0-9DB0-C5A955DA823C}">
   <ds:schemaRefs>
     <ds:schemaRef ds:uri="http://schemas.openxmlformats.org/officeDocument/2006/bibliography"/>
   </ds:schemaRefs>

</xml_diff>